<commit_message>
Update FDA Final Project Report_ver2.docx
</commit_message>
<xml_diff>
--- a/FDA Final Project Report_ver2.docx
+++ b/FDA Final Project Report_ver2.docx
@@ -1150,7 +1150,27 @@
           <w:szCs w:val="24"/>
           <w:shd w:val="clear" w:color="auto" w:fill="FFFFFF"/>
         </w:rPr>
-        <w:t>計算病人數變化(Activedelta)</w:t>
+        <w:t>計算病人數變化(</w:t>
+      </w:r>
+      <w:proofErr w:type="spellStart"/>
+      <w:r>
+        <w:rPr>
+          <w:rFonts w:asciiTheme="minorEastAsia" w:hAnsiTheme="minorEastAsia" w:cs="Helvetica" w:hint="eastAsia"/>
+          <w:color w:val="000000"/>
+          <w:szCs w:val="24"/>
+          <w:shd w:val="clear" w:color="auto" w:fill="FFFFFF"/>
+        </w:rPr>
+        <w:t>Activedelta</w:t>
+      </w:r>
+      <w:proofErr w:type="spellEnd"/>
+      <w:r>
+        <w:rPr>
+          <w:rFonts w:asciiTheme="minorEastAsia" w:hAnsiTheme="minorEastAsia" w:cs="Helvetica" w:hint="eastAsia"/>
+          <w:color w:val="000000"/>
+          <w:szCs w:val="24"/>
+          <w:shd w:val="clear" w:color="auto" w:fill="FFFFFF"/>
+        </w:rPr>
+        <w:t>)</w:t>
       </w:r>
       <w:r>
         <w:rPr>
@@ -2119,6 +2139,7 @@
           <w:shd w:val="clear" w:color="auto" w:fill="FFFFFF"/>
         </w:rPr>
       </w:pPr>
+      <w:proofErr w:type="spellStart"/>
       <w:r>
         <w:rPr>
           <w:rFonts w:asciiTheme="minorEastAsia" w:hAnsiTheme="minorEastAsia" w:cs="Helvetica" w:hint="eastAsia"/>
@@ -2137,6 +2158,7 @@
         </w:rPr>
         <w:t>ctiveDelta</w:t>
       </w:r>
+      <w:proofErr w:type="spellEnd"/>
       <w:r>
         <w:rPr>
           <w:rFonts w:asciiTheme="minorEastAsia" w:hAnsiTheme="minorEastAsia" w:cs="Helvetica" w:hint="eastAsia"/>
@@ -2226,7 +2248,27 @@
           <w:sz w:val="28"/>
           <w:szCs w:val="28"/>
         </w:rPr>
-        <w:t>可以發現Activedelta相對來說比較有變化，不像其他都是一路上升，之後拿這種欄位來做預測目標比較有發</w:t>
+        <w:t>可以發現</w:t>
+      </w:r>
+      <w:proofErr w:type="spellStart"/>
+      <w:r>
+        <w:rPr>
+          <w:rFonts w:asciiTheme="minorEastAsia" w:eastAsiaTheme="minorEastAsia" w:hAnsiTheme="minorEastAsia" w:cs="Helvetica"/>
+          <w:color w:val="000000"/>
+          <w:sz w:val="28"/>
+          <w:szCs w:val="28"/>
+        </w:rPr>
+        <w:t>Activedelta</w:t>
+      </w:r>
+      <w:proofErr w:type="spellEnd"/>
+      <w:r>
+        <w:rPr>
+          <w:rFonts w:asciiTheme="minorEastAsia" w:eastAsiaTheme="minorEastAsia" w:hAnsiTheme="minorEastAsia" w:cs="Helvetica"/>
+          <w:color w:val="000000"/>
+          <w:sz w:val="28"/>
+          <w:szCs w:val="28"/>
+        </w:rPr>
+        <w:t>相對來說比較有變化，不像其他都是一路上升，之後拿這種欄位來做預測目標比較有發</w:t>
       </w:r>
       <w:r>
         <w:rPr>
@@ -3336,8 +3378,17 @@
           <w:rFonts w:asciiTheme="minorEastAsia" w:hAnsiTheme="minorEastAsia"/>
           <w:szCs w:val="24"/>
         </w:rPr>
-        <w:t>Country 、 TotalCases</w:t>
-      </w:r>
+        <w:t xml:space="preserve">Country 、 </w:t>
+      </w:r>
+      <w:proofErr w:type="spellStart"/>
+      <w:r>
+        <w:rPr>
+          <w:rFonts w:asciiTheme="minorEastAsia" w:hAnsiTheme="minorEastAsia"/>
+          <w:szCs w:val="24"/>
+        </w:rPr>
+        <w:t>TotalCases</w:t>
+      </w:r>
+      <w:proofErr w:type="spellEnd"/>
       <w:r>
         <w:rPr>
           <w:rFonts w:asciiTheme="minorEastAsia" w:hAnsiTheme="minorEastAsia" w:hint="eastAsia"/>
@@ -3345,12 +3396,101 @@
         </w:rPr>
         <w:t>、</w:t>
       </w:r>
-      <w:r>
-        <w:rPr>
-          <w:rFonts w:asciiTheme="minorEastAsia" w:hAnsiTheme="minorEastAsia"/>
-          <w:szCs w:val="24"/>
-        </w:rPr>
-        <w:t xml:space="preserve">NewCases 、 TotalDeaths 、 NewDeaths 、TotalRecovered 、 ActiveCases 、 Serious,Critical 、 Cases per 1M pop </w:t>
+      <w:proofErr w:type="spellStart"/>
+      <w:r>
+        <w:rPr>
+          <w:rFonts w:asciiTheme="minorEastAsia" w:hAnsiTheme="minorEastAsia"/>
+          <w:szCs w:val="24"/>
+        </w:rPr>
+        <w:t>NewCases</w:t>
+      </w:r>
+      <w:proofErr w:type="spellEnd"/>
+      <w:r>
+        <w:rPr>
+          <w:rFonts w:asciiTheme="minorEastAsia" w:hAnsiTheme="minorEastAsia"/>
+          <w:szCs w:val="24"/>
+        </w:rPr>
+        <w:t xml:space="preserve"> 、 </w:t>
+      </w:r>
+      <w:proofErr w:type="spellStart"/>
+      <w:r>
+        <w:rPr>
+          <w:rFonts w:asciiTheme="minorEastAsia" w:hAnsiTheme="minorEastAsia"/>
+          <w:szCs w:val="24"/>
+        </w:rPr>
+        <w:t>TotalDeaths</w:t>
+      </w:r>
+      <w:proofErr w:type="spellEnd"/>
+      <w:r>
+        <w:rPr>
+          <w:rFonts w:asciiTheme="minorEastAsia" w:hAnsiTheme="minorEastAsia"/>
+          <w:szCs w:val="24"/>
+        </w:rPr>
+        <w:t xml:space="preserve"> 、 </w:t>
+      </w:r>
+      <w:proofErr w:type="spellStart"/>
+      <w:r>
+        <w:rPr>
+          <w:rFonts w:asciiTheme="minorEastAsia" w:hAnsiTheme="minorEastAsia"/>
+          <w:szCs w:val="24"/>
+        </w:rPr>
+        <w:t>NewDeaths</w:t>
+      </w:r>
+      <w:proofErr w:type="spellEnd"/>
+      <w:r>
+        <w:rPr>
+          <w:rFonts w:asciiTheme="minorEastAsia" w:hAnsiTheme="minorEastAsia"/>
+          <w:szCs w:val="24"/>
+        </w:rPr>
+        <w:t xml:space="preserve"> 、</w:t>
+      </w:r>
+      <w:proofErr w:type="spellStart"/>
+      <w:r>
+        <w:rPr>
+          <w:rFonts w:asciiTheme="minorEastAsia" w:hAnsiTheme="minorEastAsia"/>
+          <w:szCs w:val="24"/>
+        </w:rPr>
+        <w:t>TotalRecovered</w:t>
+      </w:r>
+      <w:proofErr w:type="spellEnd"/>
+      <w:r>
+        <w:rPr>
+          <w:rFonts w:asciiTheme="minorEastAsia" w:hAnsiTheme="minorEastAsia"/>
+          <w:szCs w:val="24"/>
+        </w:rPr>
+        <w:t xml:space="preserve"> 、 </w:t>
+      </w:r>
+      <w:proofErr w:type="spellStart"/>
+      <w:r>
+        <w:rPr>
+          <w:rFonts w:asciiTheme="minorEastAsia" w:hAnsiTheme="minorEastAsia"/>
+          <w:szCs w:val="24"/>
+        </w:rPr>
+        <w:t>ActiveCases</w:t>
+      </w:r>
+      <w:proofErr w:type="spellEnd"/>
+      <w:r>
+        <w:rPr>
+          <w:rFonts w:asciiTheme="minorEastAsia" w:hAnsiTheme="minorEastAsia"/>
+          <w:szCs w:val="24"/>
+        </w:rPr>
+        <w:t xml:space="preserve"> 、 </w:t>
+      </w:r>
+      <w:proofErr w:type="spellStart"/>
+      <w:r>
+        <w:rPr>
+          <w:rFonts w:asciiTheme="minorEastAsia" w:hAnsiTheme="minorEastAsia"/>
+          <w:szCs w:val="24"/>
+        </w:rPr>
+        <w:t>Serious,Critical</w:t>
+      </w:r>
+      <w:proofErr w:type="spellEnd"/>
+      <w:r>
+        <w:rPr>
+          <w:rFonts w:asciiTheme="minorEastAsia" w:hAnsiTheme="minorEastAsia"/>
+          <w:szCs w:val="24"/>
+        </w:rPr>
+        <w:t xml:space="preserve"> 、 Cases per 1M pop </w:t>
       </w:r>
       <w:r>
         <w:rPr>
@@ -3855,7 +3995,27 @@
           <w:szCs w:val="24"/>
           <w:shd w:val="clear" w:color="auto" w:fill="FFFFFF"/>
         </w:rPr>
-        <w:t>可以看到，usa總共檢測了最多人</w:t>
+        <w:t>可以看到，</w:t>
+      </w:r>
+      <w:proofErr w:type="spellStart"/>
+      <w:r>
+        <w:rPr>
+          <w:rFonts w:asciiTheme="minorEastAsia" w:hAnsiTheme="minorEastAsia" w:cs="Helvetica"/>
+          <w:color w:val="000000"/>
+          <w:szCs w:val="24"/>
+          <w:shd w:val="clear" w:color="auto" w:fill="FFFFFF"/>
+        </w:rPr>
+        <w:t>usa</w:t>
+      </w:r>
+      <w:proofErr w:type="spellEnd"/>
+      <w:r>
+        <w:rPr>
+          <w:rFonts w:asciiTheme="minorEastAsia" w:hAnsiTheme="minorEastAsia" w:cs="Helvetica"/>
+          <w:color w:val="000000"/>
+          <w:szCs w:val="24"/>
+          <w:shd w:val="clear" w:color="auto" w:fill="FFFFFF"/>
+        </w:rPr>
+        <w:t>總共檢測了最多人</w:t>
       </w:r>
     </w:p>
     <w:p>
@@ -4046,7 +4206,55 @@
           <w:rFonts w:asciiTheme="minorEastAsia" w:hAnsiTheme="minorEastAsia" w:hint="eastAsia"/>
           <w:szCs w:val="24"/>
         </w:rPr>
-        <w:t>看前三列資料，欄位有UID 、 iso2 、 iso3 、 code3 、 FIPS 、 Admin2 、 Province_State 、 Country_Region 、 Lat 、 Long_ 、 Combined_Key 、 Date 、 Confirmed 、 Deaths 。</w:t>
+        <w:t xml:space="preserve">看前三列資料，欄位有UID 、 iso2 、 iso3 、 code3 、 FIPS 、 Admin2 、 </w:t>
+      </w:r>
+      <w:proofErr w:type="spellStart"/>
+      <w:r>
+        <w:rPr>
+          <w:rFonts w:asciiTheme="minorEastAsia" w:hAnsiTheme="minorEastAsia" w:hint="eastAsia"/>
+          <w:szCs w:val="24"/>
+        </w:rPr>
+        <w:t>Province_State</w:t>
+      </w:r>
+      <w:proofErr w:type="spellEnd"/>
+      <w:r>
+        <w:rPr>
+          <w:rFonts w:asciiTheme="minorEastAsia" w:hAnsiTheme="minorEastAsia" w:hint="eastAsia"/>
+          <w:szCs w:val="24"/>
+        </w:rPr>
+        <w:t xml:space="preserve"> 、 </w:t>
+      </w:r>
+      <w:proofErr w:type="spellStart"/>
+      <w:r>
+        <w:rPr>
+          <w:rFonts w:asciiTheme="minorEastAsia" w:hAnsiTheme="minorEastAsia" w:hint="eastAsia"/>
+          <w:szCs w:val="24"/>
+        </w:rPr>
+        <w:t>Country_Region</w:t>
+      </w:r>
+      <w:proofErr w:type="spellEnd"/>
+      <w:r>
+        <w:rPr>
+          <w:rFonts w:asciiTheme="minorEastAsia" w:hAnsiTheme="minorEastAsia" w:hint="eastAsia"/>
+          <w:szCs w:val="24"/>
+        </w:rPr>
+        <w:t xml:space="preserve"> 、 Lat 、 Long_ 、 </w:t>
+      </w:r>
+      <w:proofErr w:type="spellStart"/>
+      <w:r>
+        <w:rPr>
+          <w:rFonts w:asciiTheme="minorEastAsia" w:hAnsiTheme="minorEastAsia" w:hint="eastAsia"/>
+          <w:szCs w:val="24"/>
+        </w:rPr>
+        <w:t>Combined_Key</w:t>
+      </w:r>
+      <w:proofErr w:type="spellEnd"/>
+      <w:r>
+        <w:rPr>
+          <w:rFonts w:asciiTheme="minorEastAsia" w:hAnsiTheme="minorEastAsia" w:hint="eastAsia"/>
+          <w:szCs w:val="24"/>
+        </w:rPr>
+        <w:t xml:space="preserve"> 、 Date 、 Confirmed 、 Deaths 。</w:t>
       </w:r>
     </w:p>
     <w:p>
@@ -4459,7 +4667,47 @@
           <w:szCs w:val="24"/>
           <w:shd w:val="clear" w:color="auto" w:fill="FFFFFF"/>
         </w:rPr>
-        <w:t>不大，但是activedelta或是各種比率變化才有較大的起伏變化，故暫定以預測activedelta或死亡率的數值優先</w:t>
+        <w:t>不大，但是</w:t>
+      </w:r>
+      <w:proofErr w:type="spellStart"/>
+      <w:r>
+        <w:rPr>
+          <w:rFonts w:asciiTheme="minorEastAsia" w:hAnsiTheme="minorEastAsia" w:cs="Helvetica"/>
+          <w:color w:val="000000"/>
+          <w:szCs w:val="24"/>
+          <w:shd w:val="clear" w:color="auto" w:fill="FFFFFF"/>
+        </w:rPr>
+        <w:t>activedelta</w:t>
+      </w:r>
+      <w:proofErr w:type="spellEnd"/>
+      <w:r>
+        <w:rPr>
+          <w:rFonts w:asciiTheme="minorEastAsia" w:hAnsiTheme="minorEastAsia" w:cs="Helvetica"/>
+          <w:color w:val="000000"/>
+          <w:szCs w:val="24"/>
+          <w:shd w:val="clear" w:color="auto" w:fill="FFFFFF"/>
+        </w:rPr>
+        <w:t>或是各種比率變化才有較大的起伏變化，故暫定以預測</w:t>
+      </w:r>
+      <w:proofErr w:type="spellStart"/>
+      <w:r>
+        <w:rPr>
+          <w:rFonts w:asciiTheme="minorEastAsia" w:hAnsiTheme="minorEastAsia" w:cs="Helvetica"/>
+          <w:color w:val="000000"/>
+          <w:szCs w:val="24"/>
+          <w:shd w:val="clear" w:color="auto" w:fill="FFFFFF"/>
+        </w:rPr>
+        <w:t>activedelta</w:t>
+      </w:r>
+      <w:proofErr w:type="spellEnd"/>
+      <w:r>
+        <w:rPr>
+          <w:rFonts w:asciiTheme="minorEastAsia" w:hAnsiTheme="minorEastAsia" w:cs="Helvetica"/>
+          <w:color w:val="000000"/>
+          <w:szCs w:val="24"/>
+          <w:shd w:val="clear" w:color="auto" w:fill="FFFFFF"/>
+        </w:rPr>
+        <w:t>或死亡率的數值優先</w:t>
       </w:r>
     </w:p>
     <w:p>
@@ -4559,6 +4807,7 @@
         </w:rPr>
         <w:t>計算</w:t>
       </w:r>
+      <w:proofErr w:type="spellStart"/>
       <w:r>
         <w:rPr>
           <w:rFonts w:asciiTheme="minorEastAsia" w:eastAsiaTheme="minorEastAsia" w:hAnsiTheme="minorEastAsia" w:cs="Helvetica"/>
@@ -4571,6 +4820,7 @@
         </w:rPr>
         <w:t>activedelta</w:t>
       </w:r>
+      <w:proofErr w:type="spellEnd"/>
       <w:r>
         <w:rPr>
           <w:rFonts w:asciiTheme="minorEastAsia" w:eastAsiaTheme="minorEastAsia" w:hAnsiTheme="minorEastAsia" w:cs="Helvetica" w:hint="eastAsia"/>
@@ -4740,7 +4990,27 @@
           <w:sz w:val="32"/>
           <w:szCs w:val="32"/>
         </w:rPr>
-        <w:t>2.regression(sklearn)預測死亡率</w:t>
+        <w:t>2.regression(</w:t>
+      </w:r>
+      <w:proofErr w:type="spellStart"/>
+      <w:r>
+        <w:rPr>
+          <w:rFonts w:asciiTheme="minorEastAsia" w:eastAsiaTheme="minorEastAsia" w:hAnsiTheme="minorEastAsia" w:cs="Helvetica"/>
+          <w:color w:val="000000"/>
+          <w:sz w:val="32"/>
+          <w:szCs w:val="32"/>
+        </w:rPr>
+        <w:t>sklearn</w:t>
+      </w:r>
+      <w:proofErr w:type="spellEnd"/>
+      <w:r>
+        <w:rPr>
+          <w:rFonts w:asciiTheme="minorEastAsia" w:eastAsiaTheme="minorEastAsia" w:hAnsiTheme="minorEastAsia" w:cs="Helvetica"/>
+          <w:color w:val="000000"/>
+          <w:sz w:val="32"/>
+          <w:szCs w:val="32"/>
+        </w:rPr>
+        <w:t>)預測死亡率</w:t>
       </w:r>
     </w:p>
     <w:p>
@@ -5070,7 +5340,33 @@
           <w:szCs w:val="24"/>
           <w:shd w:val="clear" w:color="auto" w:fill="FFFFFF"/>
         </w:rPr>
-        <w:t>選擇特徵Confirmed, preDeaths, Active, Recovere</w:t>
+        <w:t xml:space="preserve">選擇特徵Confirmed, </w:t>
+      </w:r>
+      <w:proofErr w:type="spellStart"/>
+      <w:r>
+        <w:rPr>
+          <w:rFonts w:asciiTheme="minorEastAsia" w:eastAsiaTheme="minorEastAsia" w:hAnsiTheme="minorEastAsia" w:cs="Helvetica"/>
+          <w:b w:val="0"/>
+          <w:bCs w:val="0"/>
+          <w:color w:val="000000"/>
+          <w:sz w:val="24"/>
+          <w:szCs w:val="24"/>
+          <w:shd w:val="clear" w:color="auto" w:fill="FFFFFF"/>
+        </w:rPr>
+        <w:t>preDeaths</w:t>
+      </w:r>
+      <w:proofErr w:type="spellEnd"/>
+      <w:r>
+        <w:rPr>
+          <w:rFonts w:asciiTheme="minorEastAsia" w:eastAsiaTheme="minorEastAsia" w:hAnsiTheme="minorEastAsia" w:cs="Helvetica"/>
+          <w:b w:val="0"/>
+          <w:bCs w:val="0"/>
+          <w:color w:val="000000"/>
+          <w:sz w:val="24"/>
+          <w:szCs w:val="24"/>
+          <w:shd w:val="clear" w:color="auto" w:fill="FFFFFF"/>
+        </w:rPr>
+        <w:t>, Active, Recovere</w:t>
       </w:r>
       <w:r>
         <w:rPr>
@@ -5205,7 +5501,33 @@
           <w:szCs w:val="24"/>
           <w:shd w:val="clear" w:color="auto" w:fill="FFFFFF"/>
         </w:rPr>
-        <w:t>使用LinearRegression，並尋找表現最好的多項式order</w:t>
+        <w:t>使用</w:t>
+      </w:r>
+      <w:proofErr w:type="spellStart"/>
+      <w:r>
+        <w:rPr>
+          <w:rFonts w:asciiTheme="minorEastAsia" w:eastAsiaTheme="minorEastAsia" w:hAnsiTheme="minorEastAsia" w:cs="Helvetica"/>
+          <w:b w:val="0"/>
+          <w:bCs w:val="0"/>
+          <w:color w:val="000000"/>
+          <w:sz w:val="24"/>
+          <w:szCs w:val="24"/>
+          <w:shd w:val="clear" w:color="auto" w:fill="FFFFFF"/>
+        </w:rPr>
+        <w:t>LinearRegression</w:t>
+      </w:r>
+      <w:proofErr w:type="spellEnd"/>
+      <w:r>
+        <w:rPr>
+          <w:rFonts w:asciiTheme="minorEastAsia" w:eastAsiaTheme="minorEastAsia" w:hAnsiTheme="minorEastAsia" w:cs="Helvetica"/>
+          <w:b w:val="0"/>
+          <w:bCs w:val="0"/>
+          <w:color w:val="000000"/>
+          <w:sz w:val="24"/>
+          <w:szCs w:val="24"/>
+          <w:shd w:val="clear" w:color="auto" w:fill="FFFFFF"/>
+        </w:rPr>
+        <w:t>，並尋找表現最好的多項式order</w:t>
       </w:r>
     </w:p>
     <w:p>
@@ -5691,6 +6013,7 @@
         </w:rPr>
         <w:t>所以再改用非線性回歸的</w:t>
       </w:r>
+      <w:proofErr w:type="spellStart"/>
       <w:r>
         <w:rPr>
           <w:rFonts w:asciiTheme="minorEastAsia" w:eastAsiaTheme="minorEastAsia" w:hAnsiTheme="minorEastAsia" w:cs="Helvetica"/>
@@ -5700,6 +6023,7 @@
         </w:rPr>
         <w:t>RandomForestRegressor</w:t>
       </w:r>
+      <w:proofErr w:type="spellEnd"/>
       <w:r>
         <w:rPr>
           <w:rFonts w:asciiTheme="minorEastAsia" w:eastAsiaTheme="minorEastAsia" w:hAnsiTheme="minorEastAsia" w:cs="Helvetica"/>
@@ -5981,7 +6305,47 @@
           <w:szCs w:val="24"/>
           <w:shd w:val="clear" w:color="auto" w:fill="FFFFFF"/>
         </w:rPr>
-        <w:t>以上可見表現很好，與train和test資料比較的結果也十分接近，但也可能是資料的樣本太少導致overfitting，故以下增加限制(max_depth=3, max_leaf_nodes=5)減少overfitting</w:t>
+        <w:t>以上可見表現很好，與train和test資料比較的結果也十分接近，但也可能是資料的樣本太少導致overfitting，故以下增加限制(</w:t>
+      </w:r>
+      <w:proofErr w:type="spellStart"/>
+      <w:r>
+        <w:rPr>
+          <w:rFonts w:asciiTheme="minorEastAsia" w:hAnsiTheme="minorEastAsia" w:cs="Helvetica"/>
+          <w:color w:val="000000"/>
+          <w:szCs w:val="24"/>
+          <w:shd w:val="clear" w:color="auto" w:fill="FFFFFF"/>
+        </w:rPr>
+        <w:t>max_depth</w:t>
+      </w:r>
+      <w:proofErr w:type="spellEnd"/>
+      <w:r>
+        <w:rPr>
+          <w:rFonts w:asciiTheme="minorEastAsia" w:hAnsiTheme="minorEastAsia" w:cs="Helvetica"/>
+          <w:color w:val="000000"/>
+          <w:szCs w:val="24"/>
+          <w:shd w:val="clear" w:color="auto" w:fill="FFFFFF"/>
+        </w:rPr>
+        <w:t xml:space="preserve">=3, </w:t>
+      </w:r>
+      <w:proofErr w:type="spellStart"/>
+      <w:r>
+        <w:rPr>
+          <w:rFonts w:asciiTheme="minorEastAsia" w:hAnsiTheme="minorEastAsia" w:cs="Helvetica"/>
+          <w:color w:val="000000"/>
+          <w:szCs w:val="24"/>
+          <w:shd w:val="clear" w:color="auto" w:fill="FFFFFF"/>
+        </w:rPr>
+        <w:t>max_leaf_nodes</w:t>
+      </w:r>
+      <w:proofErr w:type="spellEnd"/>
+      <w:r>
+        <w:rPr>
+          <w:rFonts w:asciiTheme="minorEastAsia" w:hAnsiTheme="minorEastAsia" w:cs="Helvetica"/>
+          <w:color w:val="000000"/>
+          <w:szCs w:val="24"/>
+          <w:shd w:val="clear" w:color="auto" w:fill="FFFFFF"/>
+        </w:rPr>
+        <w:t>=5)減少overfitting</w:t>
       </w:r>
     </w:p>
     <w:p>
@@ -6241,8 +6605,19 @@
           <w:sz w:val="32"/>
           <w:szCs w:val="32"/>
         </w:rPr>
-        <w:t>neural network(LSTM) 以time series 預測Activedelta</w:t>
-      </w:r>
+        <w:t>neural network(LSTM) 以time series 預測</w:t>
+      </w:r>
+      <w:proofErr w:type="spellStart"/>
+      <w:r>
+        <w:rPr>
+          <w:rFonts w:asciiTheme="minorEastAsia" w:eastAsiaTheme="minorEastAsia" w:hAnsiTheme="minorEastAsia" w:cs="Helvetica"/>
+          <w:color w:val="000000"/>
+          <w:sz w:val="32"/>
+          <w:szCs w:val="32"/>
+        </w:rPr>
+        <w:t>Activedelta</w:t>
+      </w:r>
+      <w:proofErr w:type="spellEnd"/>
     </w:p>
     <w:p>
       <w:pPr>
@@ -6391,7 +6766,33 @@
           <w:szCs w:val="24"/>
           <w:shd w:val="clear" w:color="auto" w:fill="FFFFFF"/>
         </w:rPr>
-        <w:t>先標準化，在此只取Activedelta作為輸入特徵</w:t>
+        <w:t>先標準化，在此只取</w:t>
+      </w:r>
+      <w:proofErr w:type="spellStart"/>
+      <w:r>
+        <w:rPr>
+          <w:rFonts w:asciiTheme="minorEastAsia" w:eastAsiaTheme="minorEastAsia" w:hAnsiTheme="minorEastAsia" w:cs="Helvetica"/>
+          <w:b w:val="0"/>
+          <w:bCs w:val="0"/>
+          <w:color w:val="000000"/>
+          <w:sz w:val="24"/>
+          <w:szCs w:val="24"/>
+          <w:shd w:val="clear" w:color="auto" w:fill="FFFFFF"/>
+        </w:rPr>
+        <w:t>Activedelta</w:t>
+      </w:r>
+      <w:proofErr w:type="spellEnd"/>
+      <w:r>
+        <w:rPr>
+          <w:rFonts w:asciiTheme="minorEastAsia" w:eastAsiaTheme="minorEastAsia" w:hAnsiTheme="minorEastAsia" w:cs="Helvetica"/>
+          <w:b w:val="0"/>
+          <w:bCs w:val="0"/>
+          <w:color w:val="000000"/>
+          <w:sz w:val="24"/>
+          <w:szCs w:val="24"/>
+          <w:shd w:val="clear" w:color="auto" w:fill="FFFFFF"/>
+        </w:rPr>
+        <w:t>作為輸入特徵</w:t>
       </w:r>
     </w:p>
     <w:p>
@@ -6486,7 +6887,33 @@
           <w:szCs w:val="24"/>
           <w:shd w:val="clear" w:color="auto" w:fill="FFFFFF"/>
         </w:rPr>
-        <w:t>由sequence_length取平移窗並打亂順序，代表是用前sequence_length-1個資料來預測最後一個</w:t>
+        <w:t>由</w:t>
+      </w:r>
+      <w:proofErr w:type="spellStart"/>
+      <w:r>
+        <w:rPr>
+          <w:rFonts w:asciiTheme="minorEastAsia" w:eastAsiaTheme="minorEastAsia" w:hAnsiTheme="minorEastAsia" w:cs="Helvetica"/>
+          <w:b w:val="0"/>
+          <w:bCs w:val="0"/>
+          <w:color w:val="000000"/>
+          <w:sz w:val="24"/>
+          <w:szCs w:val="24"/>
+          <w:shd w:val="clear" w:color="auto" w:fill="FFFFFF"/>
+        </w:rPr>
+        <w:t>sequence_length</w:t>
+      </w:r>
+      <w:proofErr w:type="spellEnd"/>
+      <w:r>
+        <w:rPr>
+          <w:rFonts w:asciiTheme="minorEastAsia" w:eastAsiaTheme="minorEastAsia" w:hAnsiTheme="minorEastAsia" w:cs="Helvetica"/>
+          <w:b w:val="0"/>
+          <w:bCs w:val="0"/>
+          <w:color w:val="000000"/>
+          <w:sz w:val="24"/>
+          <w:szCs w:val="24"/>
+          <w:shd w:val="clear" w:color="auto" w:fill="FFFFFF"/>
+        </w:rPr>
+        <w:t>取平移窗並打亂順序，代表是用前sequence_length-1個資料來預測最後一個</w:t>
       </w:r>
     </w:p>
     <w:p>
@@ -6581,11 +7008,12 @@
           <w:szCs w:val="24"/>
           <w:shd w:val="clear" w:color="auto" w:fill="FFFFFF"/>
         </w:rPr>
-        <w:t>建立並訓練一個兩層的lstm模型，第一層是多對多</w:t>
-      </w:r>
-      <w:r>
-        <w:rPr>
-          <w:rFonts w:asciiTheme="minorEastAsia" w:eastAsiaTheme="minorEastAsia" w:hAnsiTheme="minorEastAsia" w:cs="Helvetica" w:hint="eastAsia"/>
+        <w:t>建立並訓練一個兩層的</w:t>
+      </w:r>
+      <w:proofErr w:type="spellStart"/>
+      <w:r>
+        <w:rPr>
+          <w:rFonts w:asciiTheme="minorEastAsia" w:eastAsiaTheme="minorEastAsia" w:hAnsiTheme="minorEastAsia" w:cs="Helvetica"/>
           <w:b w:val="0"/>
           <w:bCs w:val="0"/>
           <w:color w:val="000000"/>
@@ -6593,6 +7021,32 @@
           <w:szCs w:val="24"/>
           <w:shd w:val="clear" w:color="auto" w:fill="FFFFFF"/>
         </w:rPr>
+        <w:t>lstm</w:t>
+      </w:r>
+      <w:proofErr w:type="spellEnd"/>
+      <w:r>
+        <w:rPr>
+          <w:rFonts w:asciiTheme="minorEastAsia" w:eastAsiaTheme="minorEastAsia" w:hAnsiTheme="minorEastAsia" w:cs="Helvetica"/>
+          <w:b w:val="0"/>
+          <w:bCs w:val="0"/>
+          <w:color w:val="000000"/>
+          <w:sz w:val="24"/>
+          <w:szCs w:val="24"/>
+          <w:shd w:val="clear" w:color="auto" w:fill="FFFFFF"/>
+        </w:rPr>
+        <w:t>模型，第一層是多對多</w:t>
+      </w:r>
+      <w:proofErr w:type="spellStart"/>
+      <w:r>
+        <w:rPr>
+          <w:rFonts w:asciiTheme="minorEastAsia" w:eastAsiaTheme="minorEastAsia" w:hAnsiTheme="minorEastAsia" w:cs="Helvetica" w:hint="eastAsia"/>
+          <w:b w:val="0"/>
+          <w:bCs w:val="0"/>
+          <w:color w:val="000000"/>
+          <w:sz w:val="24"/>
+          <w:szCs w:val="24"/>
+          <w:shd w:val="clear" w:color="auto" w:fill="FFFFFF"/>
+        </w:rPr>
         <w:t>l</w:t>
       </w:r>
       <w:r>
@@ -6605,8 +7059,87 @@
           <w:szCs w:val="24"/>
           <w:shd w:val="clear" w:color="auto" w:fill="FFFFFF"/>
         </w:rPr>
-        <w:t>stm，第二層是多對一lstm並加入Dropout防止overfitting，最後輸出一個數值 loss用mse，optimizer用回歸問題常用的rmsprop</w:t>
-      </w:r>
+        <w:t>stm</w:t>
+      </w:r>
+      <w:proofErr w:type="spellEnd"/>
+      <w:r>
+        <w:rPr>
+          <w:rFonts w:asciiTheme="minorEastAsia" w:eastAsiaTheme="minorEastAsia" w:hAnsiTheme="minorEastAsia" w:cs="Helvetica"/>
+          <w:b w:val="0"/>
+          <w:bCs w:val="0"/>
+          <w:color w:val="000000"/>
+          <w:sz w:val="24"/>
+          <w:szCs w:val="24"/>
+          <w:shd w:val="clear" w:color="auto" w:fill="FFFFFF"/>
+        </w:rPr>
+        <w:t>，第二層是多對一</w:t>
+      </w:r>
+      <w:proofErr w:type="spellStart"/>
+      <w:r>
+        <w:rPr>
+          <w:rFonts w:asciiTheme="minorEastAsia" w:eastAsiaTheme="minorEastAsia" w:hAnsiTheme="minorEastAsia" w:cs="Helvetica"/>
+          <w:b w:val="0"/>
+          <w:bCs w:val="0"/>
+          <w:color w:val="000000"/>
+          <w:sz w:val="24"/>
+          <w:szCs w:val="24"/>
+          <w:shd w:val="clear" w:color="auto" w:fill="FFFFFF"/>
+        </w:rPr>
+        <w:t>lstm</w:t>
+      </w:r>
+      <w:proofErr w:type="spellEnd"/>
+      <w:r>
+        <w:rPr>
+          <w:rFonts w:asciiTheme="minorEastAsia" w:eastAsiaTheme="minorEastAsia" w:hAnsiTheme="minorEastAsia" w:cs="Helvetica"/>
+          <w:b w:val="0"/>
+          <w:bCs w:val="0"/>
+          <w:color w:val="000000"/>
+          <w:sz w:val="24"/>
+          <w:szCs w:val="24"/>
+          <w:shd w:val="clear" w:color="auto" w:fill="FFFFFF"/>
+        </w:rPr>
+        <w:t>並加入Dropout防止overfitting，最後輸出一個數值 loss用</w:t>
+      </w:r>
+      <w:proofErr w:type="spellStart"/>
+      <w:r>
+        <w:rPr>
+          <w:rFonts w:asciiTheme="minorEastAsia" w:eastAsiaTheme="minorEastAsia" w:hAnsiTheme="minorEastAsia" w:cs="Helvetica"/>
+          <w:b w:val="0"/>
+          <w:bCs w:val="0"/>
+          <w:color w:val="000000"/>
+          <w:sz w:val="24"/>
+          <w:szCs w:val="24"/>
+          <w:shd w:val="clear" w:color="auto" w:fill="FFFFFF"/>
+        </w:rPr>
+        <w:t>mse</w:t>
+      </w:r>
+      <w:proofErr w:type="spellEnd"/>
+      <w:r>
+        <w:rPr>
+          <w:rFonts w:asciiTheme="minorEastAsia" w:eastAsiaTheme="minorEastAsia" w:hAnsiTheme="minorEastAsia" w:cs="Helvetica"/>
+          <w:b w:val="0"/>
+          <w:bCs w:val="0"/>
+          <w:color w:val="000000"/>
+          <w:sz w:val="24"/>
+          <w:szCs w:val="24"/>
+          <w:shd w:val="clear" w:color="auto" w:fill="FFFFFF"/>
+        </w:rPr>
+        <w:t>，optimizer用回歸問題常用的</w:t>
+      </w:r>
+      <w:proofErr w:type="spellStart"/>
+      <w:r>
+        <w:rPr>
+          <w:rFonts w:asciiTheme="minorEastAsia" w:eastAsiaTheme="minorEastAsia" w:hAnsiTheme="minorEastAsia" w:cs="Helvetica"/>
+          <w:b w:val="0"/>
+          <w:bCs w:val="0"/>
+          <w:color w:val="000000"/>
+          <w:sz w:val="24"/>
+          <w:szCs w:val="24"/>
+          <w:shd w:val="clear" w:color="auto" w:fill="FFFFFF"/>
+        </w:rPr>
+        <w:t>rmsprop</w:t>
+      </w:r>
+      <w:proofErr w:type="spellEnd"/>
     </w:p>
     <w:p>
       <w:pPr>
@@ -6840,7 +7373,39 @@
           <w:rFonts w:asciiTheme="minorEastAsia" w:eastAsiaTheme="minorEastAsia" w:hAnsiTheme="minorEastAsia" w:cs="Helvetica"/>
           <w:color w:val="000000"/>
         </w:rPr>
-        <w:t>但是如何sequence_length的適當長度呢？ 以下也分別用不同長度的sequence_length來比較預測結果</w:t>
+        <w:t>但是如何</w:t>
+      </w:r>
+      <w:proofErr w:type="spellStart"/>
+      <w:r>
+        <w:rPr>
+          <w:rFonts w:asciiTheme="minorEastAsia" w:eastAsiaTheme="minorEastAsia" w:hAnsiTheme="minorEastAsia" w:cs="Helvetica"/>
+          <w:color w:val="000000"/>
+        </w:rPr>
+        <w:t>sequence_length</w:t>
+      </w:r>
+      <w:proofErr w:type="spellEnd"/>
+      <w:r>
+        <w:rPr>
+          <w:rFonts w:asciiTheme="minorEastAsia" w:eastAsiaTheme="minorEastAsia" w:hAnsiTheme="minorEastAsia" w:cs="Helvetica"/>
+          <w:color w:val="000000"/>
+        </w:rPr>
+        <w:t>的適當長度呢？ 以下也分別用不同長度的</w:t>
+      </w:r>
+      <w:proofErr w:type="spellStart"/>
+      <w:r>
+        <w:rPr>
+          <w:rFonts w:asciiTheme="minorEastAsia" w:eastAsiaTheme="minorEastAsia" w:hAnsiTheme="minorEastAsia" w:cs="Helvetica"/>
+          <w:color w:val="000000"/>
+        </w:rPr>
+        <w:t>sequence_length</w:t>
+      </w:r>
+      <w:proofErr w:type="spellEnd"/>
+      <w:r>
+        <w:rPr>
+          <w:rFonts w:asciiTheme="minorEastAsia" w:eastAsiaTheme="minorEastAsia" w:hAnsiTheme="minorEastAsia" w:cs="Helvetica"/>
+          <w:color w:val="000000"/>
+        </w:rPr>
+        <w:t>來比較預測結果</w:t>
       </w:r>
     </w:p>
     <w:p>
@@ -6855,6 +7420,7 @@
           <w:color w:val="000000"/>
         </w:rPr>
       </w:pPr>
+      <w:proofErr w:type="spellStart"/>
       <w:r>
         <w:rPr>
           <w:rFonts w:asciiTheme="minorEastAsia" w:eastAsiaTheme="minorEastAsia" w:hAnsiTheme="minorEastAsia" w:cs="Helvetica"/>
@@ -6862,6 +7428,7 @@
         </w:rPr>
         <w:t>sequence_length</w:t>
       </w:r>
+      <w:proofErr w:type="spellEnd"/>
       <w:r>
         <w:rPr>
           <w:rFonts w:asciiTheme="minorEastAsia" w:eastAsiaTheme="minorEastAsia" w:hAnsiTheme="minorEastAsia" w:cs="Helvetica" w:hint="eastAsia"/>
@@ -6882,7 +7449,22 @@
           <w:color w:val="000000"/>
         </w:rPr>
         <w:tab/>
-        <w:t>sequence_length=5</w:t>
+      </w:r>
+      <w:proofErr w:type="spellStart"/>
+      <w:r>
+        <w:rPr>
+          <w:rFonts w:asciiTheme="minorEastAsia" w:eastAsiaTheme="minorEastAsia" w:hAnsiTheme="minorEastAsia" w:cs="Helvetica"/>
+          <w:color w:val="000000"/>
+        </w:rPr>
+        <w:t>sequence_length</w:t>
+      </w:r>
+      <w:proofErr w:type="spellEnd"/>
+      <w:r>
+        <w:rPr>
+          <w:rFonts w:asciiTheme="minorEastAsia" w:eastAsiaTheme="minorEastAsia" w:hAnsiTheme="minorEastAsia" w:cs="Helvetica"/>
+          <w:color w:val="000000"/>
+        </w:rPr>
+        <w:t>=5</w:t>
       </w:r>
     </w:p>
     <w:p>
@@ -7081,13 +7663,22 @@
           <w:color w:val="000000"/>
         </w:rPr>
       </w:pPr>
+      <w:proofErr w:type="spellStart"/>
       <w:r>
         <w:rPr>
           <w:rFonts w:asciiTheme="minorEastAsia" w:eastAsiaTheme="minorEastAsia" w:hAnsiTheme="minorEastAsia" w:cs="Helvetica"/>
           <w:color w:val="000000"/>
         </w:rPr>
         <w:lastRenderedPageBreak/>
-        <w:t>sequence_length=4</w:t>
+        <w:t>sequence_length</w:t>
+      </w:r>
+      <w:proofErr w:type="spellEnd"/>
+      <w:r>
+        <w:rPr>
+          <w:rFonts w:asciiTheme="minorEastAsia" w:eastAsiaTheme="minorEastAsia" w:hAnsiTheme="minorEastAsia" w:cs="Helvetica"/>
+          <w:color w:val="000000"/>
+        </w:rPr>
+        <w:t>=4</w:t>
       </w:r>
       <w:r>
         <w:rPr>
@@ -7095,7 +7686,22 @@
           <w:color w:val="000000"/>
         </w:rPr>
         <w:tab/>
-        <w:t>sequence_length=3</w:t>
+      </w:r>
+      <w:proofErr w:type="spellStart"/>
+      <w:r>
+        <w:rPr>
+          <w:rFonts w:asciiTheme="minorEastAsia" w:eastAsiaTheme="minorEastAsia" w:hAnsiTheme="minorEastAsia" w:cs="Helvetica"/>
+          <w:color w:val="000000"/>
+        </w:rPr>
+        <w:t>sequence_length</w:t>
+      </w:r>
+      <w:proofErr w:type="spellEnd"/>
+      <w:r>
+        <w:rPr>
+          <w:rFonts w:asciiTheme="minorEastAsia" w:eastAsiaTheme="minorEastAsia" w:hAnsiTheme="minorEastAsia" w:cs="Helvetica"/>
+          <w:color w:val="000000"/>
+        </w:rPr>
+        <w:t>=3</w:t>
       </w:r>
     </w:p>
     <w:p>
@@ -7210,7 +7816,25 @@
           <w:color w:val="000000"/>
           <w:shd w:val="clear" w:color="auto" w:fill="FFFFFF"/>
         </w:rPr>
-        <w:t>可以發現sequnce_length=</w:t>
+        <w:t>可以發現</w:t>
+      </w:r>
+      <w:proofErr w:type="spellStart"/>
+      <w:r>
+        <w:rPr>
+          <w:rFonts w:asciiTheme="minorEastAsia" w:eastAsiaTheme="minorEastAsia" w:hAnsiTheme="minorEastAsia" w:cs="Helvetica"/>
+          <w:color w:val="000000"/>
+          <w:shd w:val="clear" w:color="auto" w:fill="FFFFFF"/>
+        </w:rPr>
+        <w:t>sequnce_length</w:t>
+      </w:r>
+      <w:proofErr w:type="spellEnd"/>
+      <w:r>
+        <w:rPr>
+          <w:rFonts w:asciiTheme="minorEastAsia" w:eastAsiaTheme="minorEastAsia" w:hAnsiTheme="minorEastAsia" w:cs="Helvetica"/>
+          <w:color w:val="000000"/>
+          <w:shd w:val="clear" w:color="auto" w:fill="FFFFFF"/>
+        </w:rPr>
+        <w:t>=</w:t>
       </w:r>
       <w:r>
         <w:rPr>
@@ -7242,7 +7866,25 @@
           <w:color w:val="000000"/>
           <w:shd w:val="clear" w:color="auto" w:fill="FFFFFF"/>
         </w:rPr>
-        <w:t>3, 4天來預測下一天)時shifting的現象消失了且也有抓到部分的趨勢，照圖形看起來是sequnce_length=4時預測效果最好</w:t>
+        <w:t>3, 4天來預測下一天)時shifting的現象消失了且也有抓到部分的趨勢，照圖形看起來是</w:t>
+      </w:r>
+      <w:proofErr w:type="spellStart"/>
+      <w:r>
+        <w:rPr>
+          <w:rFonts w:asciiTheme="minorEastAsia" w:eastAsiaTheme="minorEastAsia" w:hAnsiTheme="minorEastAsia" w:cs="Helvetica"/>
+          <w:color w:val="000000"/>
+          <w:shd w:val="clear" w:color="auto" w:fill="FFFFFF"/>
+        </w:rPr>
+        <w:t>sequnce_length</w:t>
+      </w:r>
+      <w:proofErr w:type="spellEnd"/>
+      <w:r>
+        <w:rPr>
+          <w:rFonts w:asciiTheme="minorEastAsia" w:eastAsiaTheme="minorEastAsia" w:hAnsiTheme="minorEastAsia" w:cs="Helvetica"/>
+          <w:color w:val="000000"/>
+          <w:shd w:val="clear" w:color="auto" w:fill="FFFFFF"/>
+        </w:rPr>
+        <w:t>=4時預測效果最好</w:t>
       </w:r>
     </w:p>
     <w:p>
@@ -7314,7 +7956,79 @@
           <w:rFonts w:asciiTheme="minorEastAsia" w:eastAsiaTheme="minorEastAsia" w:hAnsiTheme="minorEastAsia" w:cs="Helvetica" w:hint="eastAsia"/>
           <w:color w:val="000000"/>
         </w:rPr>
-        <w:t>其實我剛看到這份資料集時想不太到要做甚麼類型的預測，因為資料的數據都是時序增長的且後期的成長趨勢都差不多，後來多算了activedelta和死亡率才想說好吧這兩項比較有變化且也是有一些價值的，尤其預測activedelta可能之後可以用來看病床數是否足夠之類的問題，那我在模型的選擇上是死亡率就用傳統機器學習方法，activedelta就用神經網路，想說兩個問題分開用不同方法都練習做看看，尤其是神經網路的lstm，因為我之前有自己看書去玩sklea</w:t>
+        <w:t>其實我剛看到這份資料集時想不太到要做甚麼類型的預測，因為資料的數據都是時序增長的且後期的成長趨勢都差不多，後來多算了</w:t>
+      </w:r>
+      <w:proofErr w:type="spellStart"/>
+      <w:r>
+        <w:rPr>
+          <w:rFonts w:asciiTheme="minorEastAsia" w:eastAsiaTheme="minorEastAsia" w:hAnsiTheme="minorEastAsia" w:cs="Helvetica" w:hint="eastAsia"/>
+          <w:color w:val="000000"/>
+        </w:rPr>
+        <w:t>activedelta</w:t>
+      </w:r>
+      <w:proofErr w:type="spellEnd"/>
+      <w:r>
+        <w:rPr>
+          <w:rFonts w:asciiTheme="minorEastAsia" w:eastAsiaTheme="minorEastAsia" w:hAnsiTheme="minorEastAsia" w:cs="Helvetica" w:hint="eastAsia"/>
+          <w:color w:val="000000"/>
+        </w:rPr>
+        <w:t>和死亡率才想說好吧這兩項比較有變化且也是有一些價值的，尤其預測</w:t>
+      </w:r>
+      <w:proofErr w:type="spellStart"/>
+      <w:r>
+        <w:rPr>
+          <w:rFonts w:asciiTheme="minorEastAsia" w:eastAsiaTheme="minorEastAsia" w:hAnsiTheme="minorEastAsia" w:cs="Helvetica" w:hint="eastAsia"/>
+          <w:color w:val="000000"/>
+        </w:rPr>
+        <w:t>activedelta</w:t>
+      </w:r>
+      <w:proofErr w:type="spellEnd"/>
+      <w:r>
+        <w:rPr>
+          <w:rFonts w:asciiTheme="minorEastAsia" w:eastAsiaTheme="minorEastAsia" w:hAnsiTheme="minorEastAsia" w:cs="Helvetica" w:hint="eastAsia"/>
+          <w:color w:val="000000"/>
+        </w:rPr>
+        <w:t>可能之後可以用來看病床數是否足夠之類的問題，那我在模型的選擇上是死亡率就用傳統機器學習方法，</w:t>
+      </w:r>
+      <w:proofErr w:type="spellStart"/>
+      <w:r>
+        <w:rPr>
+          <w:rFonts w:asciiTheme="minorEastAsia" w:eastAsiaTheme="minorEastAsia" w:hAnsiTheme="minorEastAsia" w:cs="Helvetica" w:hint="eastAsia"/>
+          <w:color w:val="000000"/>
+        </w:rPr>
+        <w:t>activedelta</w:t>
+      </w:r>
+      <w:proofErr w:type="spellEnd"/>
+      <w:r>
+        <w:rPr>
+          <w:rFonts w:asciiTheme="minorEastAsia" w:eastAsiaTheme="minorEastAsia" w:hAnsiTheme="minorEastAsia" w:cs="Helvetica" w:hint="eastAsia"/>
+          <w:color w:val="000000"/>
+        </w:rPr>
+        <w:t>就用神經網路，想說兩個問題分開用不同方法都練習做看看，尤其是神經網路的</w:t>
+      </w:r>
+      <w:proofErr w:type="spellStart"/>
+      <w:r>
+        <w:rPr>
+          <w:rFonts w:asciiTheme="minorEastAsia" w:eastAsiaTheme="minorEastAsia" w:hAnsiTheme="minorEastAsia" w:cs="Helvetica" w:hint="eastAsia"/>
+          <w:color w:val="000000"/>
+        </w:rPr>
+        <w:t>lstm</w:t>
+      </w:r>
+      <w:proofErr w:type="spellEnd"/>
+      <w:r>
+        <w:rPr>
+          <w:rFonts w:asciiTheme="minorEastAsia" w:eastAsiaTheme="minorEastAsia" w:hAnsiTheme="minorEastAsia" w:cs="Helvetica" w:hint="eastAsia"/>
+          <w:color w:val="000000"/>
+        </w:rPr>
+        <w:t>，因為我之前有自己看書去玩</w:t>
+      </w:r>
+      <w:proofErr w:type="spellStart"/>
+      <w:r>
+        <w:rPr>
+          <w:rFonts w:asciiTheme="minorEastAsia" w:eastAsiaTheme="minorEastAsia" w:hAnsiTheme="minorEastAsia" w:cs="Helvetica" w:hint="eastAsia"/>
+          <w:color w:val="000000"/>
+        </w:rPr>
+        <w:t>sklea</w:t>
       </w:r>
       <w:r>
         <w:rPr>
@@ -7323,6 +8037,7 @@
         </w:rPr>
         <w:t>rn</w:t>
       </w:r>
+      <w:proofErr w:type="spellEnd"/>
       <w:r>
         <w:rPr>
           <w:rFonts w:asciiTheme="minorEastAsia" w:eastAsiaTheme="minorEastAsia" w:hAnsiTheme="minorEastAsia" w:cs="Helvetica" w:hint="eastAsia"/>
@@ -7330,6 +8045,7 @@
         </w:rPr>
         <w:t>和</w:t>
       </w:r>
+      <w:proofErr w:type="spellStart"/>
       <w:r>
         <w:rPr>
           <w:rFonts w:asciiTheme="minorEastAsia" w:eastAsiaTheme="minorEastAsia" w:hAnsiTheme="minorEastAsia" w:cs="Helvetica" w:hint="eastAsia"/>
@@ -7344,12 +8060,29 @@
         </w:rPr>
         <w:t>eras</w:t>
       </w:r>
-      <w:r>
-        <w:rPr>
-          <w:rFonts w:asciiTheme="minorEastAsia" w:eastAsiaTheme="minorEastAsia" w:hAnsiTheme="minorEastAsia" w:cs="Helvetica" w:hint="eastAsia"/>
-          <w:color w:val="000000"/>
-        </w:rPr>
-        <w:t>的一些mnist 數字辨識,</w:t>
+      <w:proofErr w:type="spellEnd"/>
+      <w:r>
+        <w:rPr>
+          <w:rFonts w:asciiTheme="minorEastAsia" w:eastAsiaTheme="minorEastAsia" w:hAnsiTheme="minorEastAsia" w:cs="Helvetica" w:hint="eastAsia"/>
+          <w:color w:val="000000"/>
+        </w:rPr>
+        <w:t>的一些</w:t>
+      </w:r>
+      <w:proofErr w:type="spellStart"/>
+      <w:r>
+        <w:rPr>
+          <w:rFonts w:asciiTheme="minorEastAsia" w:eastAsiaTheme="minorEastAsia" w:hAnsiTheme="minorEastAsia" w:cs="Helvetica" w:hint="eastAsia"/>
+          <w:color w:val="000000"/>
+        </w:rPr>
+        <w:t>mnist</w:t>
+      </w:r>
+      <w:proofErr w:type="spellEnd"/>
+      <w:r>
+        <w:rPr>
+          <w:rFonts w:asciiTheme="minorEastAsia" w:eastAsiaTheme="minorEastAsia" w:hAnsiTheme="minorEastAsia" w:cs="Helvetica" w:hint="eastAsia"/>
+          <w:color w:val="000000"/>
+        </w:rPr>
+        <w:t xml:space="preserve"> 數字辨識,</w:t>
       </w:r>
       <w:r>
         <w:rPr>
@@ -7358,12 +8091,53 @@
         </w:rPr>
         <w:t xml:space="preserve"> </w:t>
       </w:r>
-      <w:r>
-        <w:rPr>
-          <w:rFonts w:asciiTheme="minorEastAsia" w:eastAsiaTheme="minorEastAsia" w:hAnsiTheme="minorEastAsia" w:cs="Helvetica" w:hint="eastAsia"/>
-          <w:color w:val="000000"/>
-        </w:rPr>
-        <w:t>cnn, autoencoder等，但是還沒用過時序預測的rnn跟lstm，但是在報告時老師也提醒我做出來shifting的結果要回去再看看，查了一些資料後才發現這是overfi</w:t>
+      <w:proofErr w:type="spellStart"/>
+      <w:r>
+        <w:rPr>
+          <w:rFonts w:asciiTheme="minorEastAsia" w:eastAsiaTheme="minorEastAsia" w:hAnsiTheme="minorEastAsia" w:cs="Helvetica" w:hint="eastAsia"/>
+          <w:color w:val="000000"/>
+        </w:rPr>
+        <w:t>cnn</w:t>
+      </w:r>
+      <w:proofErr w:type="spellEnd"/>
+      <w:r>
+        <w:rPr>
+          <w:rFonts w:asciiTheme="minorEastAsia" w:eastAsiaTheme="minorEastAsia" w:hAnsiTheme="minorEastAsia" w:cs="Helvetica" w:hint="eastAsia"/>
+          <w:color w:val="000000"/>
+        </w:rPr>
+        <w:t>, autoencoder等，但是還沒用過時序預測的</w:t>
+      </w:r>
+      <w:proofErr w:type="spellStart"/>
+      <w:r>
+        <w:rPr>
+          <w:rFonts w:asciiTheme="minorEastAsia" w:eastAsiaTheme="minorEastAsia" w:hAnsiTheme="minorEastAsia" w:cs="Helvetica" w:hint="eastAsia"/>
+          <w:color w:val="000000"/>
+        </w:rPr>
+        <w:t>rnn</w:t>
+      </w:r>
+      <w:proofErr w:type="spellEnd"/>
+      <w:r>
+        <w:rPr>
+          <w:rFonts w:asciiTheme="minorEastAsia" w:eastAsiaTheme="minorEastAsia" w:hAnsiTheme="minorEastAsia" w:cs="Helvetica" w:hint="eastAsia"/>
+          <w:color w:val="000000"/>
+        </w:rPr>
+        <w:t>跟</w:t>
+      </w:r>
+      <w:proofErr w:type="spellStart"/>
+      <w:r>
+        <w:rPr>
+          <w:rFonts w:asciiTheme="minorEastAsia" w:eastAsiaTheme="minorEastAsia" w:hAnsiTheme="minorEastAsia" w:cs="Helvetica" w:hint="eastAsia"/>
+          <w:color w:val="000000"/>
+        </w:rPr>
+        <w:t>lstm</w:t>
+      </w:r>
+      <w:proofErr w:type="spellEnd"/>
+      <w:r>
+        <w:rPr>
+          <w:rFonts w:asciiTheme="minorEastAsia" w:eastAsiaTheme="minorEastAsia" w:hAnsiTheme="minorEastAsia" w:cs="Helvetica" w:hint="eastAsia"/>
+          <w:color w:val="000000"/>
+        </w:rPr>
+        <w:t>，但是在報告時老師也提醒我做出來shifting的結果要回去再看看，查了一些資料後才發現這是overfi</w:t>
       </w:r>
       <w:r>
         <w:rPr>
@@ -7530,12 +8304,30 @@
         <w:pStyle w:val="Web"/>
         <w:spacing w:before="0" w:beforeAutospacing="0" w:after="0" w:afterAutospacing="0"/>
         <w:rPr>
-          <w:rFonts w:asciiTheme="minorEastAsia" w:eastAsiaTheme="minorEastAsia" w:hAnsiTheme="minorEastAsia" w:cs="Helvetica"/>
-          <w:b/>
-          <w:color w:val="000000"/>
-          <w:shd w:val="clear" w:color="auto" w:fill="FFFFFF"/>
-        </w:rPr>
-      </w:pPr>
+          <w:rFonts w:asciiTheme="minorEastAsia" w:eastAsiaTheme="minorEastAsia" w:hAnsiTheme="minorEastAsia" w:cs="Helvetica" w:hint="eastAsia"/>
+          <w:bCs/>
+          <w:color w:val="000000"/>
+          <w:shd w:val="clear" w:color="auto" w:fill="FFFFFF"/>
+        </w:rPr>
+      </w:pPr>
+      <w:r>
+        <w:rPr>
+          <w:rFonts w:asciiTheme="minorEastAsia" w:eastAsiaTheme="minorEastAsia" w:hAnsiTheme="minorEastAsia" w:cs="Helvetica" w:hint="eastAsia"/>
+          <w:bCs/>
+          <w:color w:val="000000"/>
+          <w:shd w:val="clear" w:color="auto" w:fill="FFFFFF"/>
+        </w:rPr>
+        <w:t>因為</w:t>
+      </w:r>
+      <w:r>
+        <w:rPr>
+          <w:rFonts w:asciiTheme="minorEastAsia" w:eastAsiaTheme="minorEastAsia" w:hAnsiTheme="minorEastAsia" w:cs="Helvetica" w:hint="eastAsia"/>
+          <w:bCs/>
+          <w:color w:val="000000"/>
+          <w:shd w:val="clear" w:color="auto" w:fill="FFFFFF"/>
+        </w:rPr>
+        <w:t>上面兩位把大多數的工作都做完了，我也想不到要做什麼，只好拿上課學到的線性回歸預測了一下死亡率，被松霖教了一下之後，才多做了不同次方數預測之間的比較</w:t>
+      </w:r>
     </w:p>
     <w:p>
       <w:pPr>
@@ -7592,6 +8384,7 @@
           <w:sz w:val="28"/>
           <w:szCs w:val="28"/>
         </w:rPr>
+        <w:lastRenderedPageBreak/>
         <w:t>資料分析:</w:t>
       </w:r>
       <w:r>
@@ -7646,7 +8439,6 @@
           <w:sz w:val="28"/>
           <w:szCs w:val="28"/>
         </w:rPr>
-        <w:lastRenderedPageBreak/>
         <w:t xml:space="preserve">模型預測: </w:t>
       </w:r>
       <w:r>
@@ -8275,6 +9067,7 @@
     <w:lsdException w:name="HTML Sample" w:semiHidden="1" w:unhideWhenUsed="1"/>
     <w:lsdException w:name="HTML Typewriter" w:semiHidden="1" w:unhideWhenUsed="1"/>
     <w:lsdException w:name="HTML Variable" w:semiHidden="1" w:unhideWhenUsed="1"/>
+    <w:lsdException w:name="Normal Table" w:semiHidden="1" w:unhideWhenUsed="1"/>
     <w:lsdException w:name="annotation subject" w:semiHidden="1" w:unhideWhenUsed="1"/>
     <w:lsdException w:name="No List" w:semiHidden="1" w:unhideWhenUsed="1"/>
     <w:lsdException w:name="Outline List 1" w:semiHidden="1" w:unhideWhenUsed="1"/>
@@ -8317,8 +9110,11 @@
     <w:lsdException w:name="Table Contemporary" w:semiHidden="1" w:unhideWhenUsed="1"/>
     <w:lsdException w:name="Table Elegant" w:semiHidden="1" w:unhideWhenUsed="1"/>
     <w:lsdException w:name="Table Professional" w:semiHidden="1" w:unhideWhenUsed="1"/>
+    <w:lsdException w:name="Table Subtle 1" w:semiHidden="1" w:unhideWhenUsed="1"/>
     <w:lsdException w:name="Table Subtle 2" w:semiHidden="1" w:unhideWhenUsed="1"/>
     <w:lsdException w:name="Table Web 1" w:semiHidden="1" w:unhideWhenUsed="1"/>
+    <w:lsdException w:name="Table Web 2" w:semiHidden="1" w:unhideWhenUsed="1"/>
+    <w:lsdException w:name="Table Web 3" w:semiHidden="1" w:unhideWhenUsed="1"/>
     <w:lsdException w:name="Balloon Text" w:semiHidden="1" w:unhideWhenUsed="1"/>
     <w:lsdException w:name="Table Grid" w:uiPriority="39"/>
     <w:lsdException w:name="Table Theme" w:semiHidden="1" w:unhideWhenUsed="1"/>

</xml_diff>